<commit_message>
Add particle system animation around each ruuvi to indicate temperature. (Menu persistence still an issue)
</commit_message>
<xml_diff>
--- a/07- Developers Notes/Magic Leap Command Line Help Sheet.docx
+++ b/07- Developers Notes/Magic Leap Command Line Help Sheet.docx
@@ -423,16 +423,24 @@
       <w:proofErr w:type="spellStart"/>
       <w:r>
         <w:rPr>
-          <w:lang w:val="en-US"/>
-        </w:rPr>
-        <w:t>mldb</w:t>
-      </w:r>
-      <w:proofErr w:type="spellEnd"/>
-      <w:r>
-        <w:rPr>
-          <w:lang w:val="en-US"/>
-        </w:rPr>
-        <w:t xml:space="preserve"> pull &lt;-p &lt;package&gt; | -D&gt; [-v] [-a] &lt;remote&gt; [&lt;local&gt;]</w:t>
+          <w:highlight w:val="yellow"/>
+          <w:lang w:val="en-US"/>
+        </w:rPr>
+        <w:t>mldb</w:t>
+      </w:r>
+      <w:proofErr w:type="spellEnd"/>
+      <w:r>
+        <w:rPr>
+          <w:highlight w:val="yellow"/>
+          <w:lang w:val="en-US"/>
+        </w:rPr>
+        <w:t xml:space="preserve"> pull</w:t>
+      </w:r>
+      <w:r>
+        <w:rPr>
+          <w:lang w:val="en-US"/>
+        </w:rPr>
+        <w:t xml:space="preserve"> &lt;-p &lt;package&gt; | -D&gt; [-v] [-a] &lt;remote&gt; [&lt;local&gt;]</w:t>
       </w:r>
     </w:p>
     <w:p>
@@ -1937,7 +1945,21 @@
         <w:rPr>
           <w:lang w:val="en-US"/>
         </w:rPr>
-        <w:t xml:space="preserve">                                   (-f: don't fail if app is already running; force a restart.)</w:t>
+        <w:t xml:space="preserve">                                   (-f: don't fail if app is already running; force a </w:t>
+      </w:r>
+      <w:bookmarkStart w:id="0" w:name="_GoBack"/>
+      <w:r>
+        <w:rPr>
+          <w:lang w:val="en-US"/>
+        </w:rPr>
+        <w:t>restart</w:t>
+      </w:r>
+      <w:bookmarkEnd w:id="0"/>
+      <w:r>
+        <w:rPr>
+          <w:lang w:val="en-US"/>
+        </w:rPr>
+        <w:t>.)</w:t>
       </w:r>
     </w:p>
     <w:p>
@@ -2344,8 +2366,6 @@
         </w:rPr>
         <w:t xml:space="preserve"> packages [-j]           - list installed packages.</w:t>
       </w:r>
-      <w:bookmarkStart w:id="0" w:name="_GoBack"/>
-      <w:bookmarkEnd w:id="0"/>
     </w:p>
     <w:p>
       <w:pPr>

</xml_diff>